<commit_message>
Update to manuscript (Oct 10th)
</commit_message>
<xml_diff>
--- a/science_manuscript_SH_10_10_20.docx
+++ b/science_manuscript_SH_10_10_20.docx
@@ -252,7 +252,21 @@
         <w:rPr>
           <w:sz w:val="24"/>
         </w:rPr>
-        <w:t xml:space="preserve">If you are using LaTeX, please convert your paper into a Word </w:t>
+        <w:t xml:space="preserve">If you are using </w:t>
+      </w:r>
+      <w:proofErr w:type="spellStart"/>
+      <w:r>
+        <w:rPr>
+          <w:sz w:val="24"/>
+        </w:rPr>
+        <w:t>LaTeX</w:t>
+      </w:r>
+      <w:proofErr w:type="spellEnd"/>
+      <w:r>
+        <w:rPr>
+          <w:sz w:val="24"/>
+        </w:rPr>
+        <w:t xml:space="preserve">, please convert your paper into a Word </w:t>
       </w:r>
       <w:r>
         <w:rPr>
@@ -260,12 +274,14 @@
         </w:rPr>
         <w:t>.</w:t>
       </w:r>
+      <w:proofErr w:type="spellStart"/>
       <w:r>
         <w:rPr>
           <w:sz w:val="24"/>
         </w:rPr>
         <w:t>docx</w:t>
       </w:r>
+      <w:proofErr w:type="spellEnd"/>
       <w:r>
         <w:rPr>
           <w:sz w:val="24"/>
@@ -276,7 +292,21 @@
         <w:rPr>
           <w:sz w:val="24"/>
         </w:rPr>
-        <w:t xml:space="preserve">If this is not possible, please use our LaTeX template and upload a PDF version of your paper. Some conversion approaches are available here: </w:t>
+        <w:t xml:space="preserve">If this is not possible, please use our </w:t>
+      </w:r>
+      <w:proofErr w:type="spellStart"/>
+      <w:r>
+        <w:rPr>
+          <w:sz w:val="24"/>
+        </w:rPr>
+        <w:t>LaTeX</w:t>
+      </w:r>
+      <w:proofErr w:type="spellEnd"/>
+      <w:r>
+        <w:rPr>
+          <w:sz w:val="24"/>
+        </w:rPr>
+        <w:t xml:space="preserve"> template and upload a PDF version of your paper. Some conversion approaches are available here: </w:t>
       </w:r>
       <w:hyperlink r:id="rId10" w:history="1">
         <w:r>
@@ -873,7 +903,21 @@
         <w:rPr>
           <w:sz w:val="24"/>
         </w:rPr>
-        <w:t>Please use the .docx format (all version</w:t>
+        <w:t>Please use the .</w:t>
+      </w:r>
+      <w:proofErr w:type="spellStart"/>
+      <w:r>
+        <w:rPr>
+          <w:sz w:val="24"/>
+        </w:rPr>
+        <w:t>docx</w:t>
+      </w:r>
+      <w:proofErr w:type="spellEnd"/>
+      <w:r>
+        <w:rPr>
+          <w:sz w:val="24"/>
+        </w:rPr>
+        <w:t xml:space="preserve"> format (all version</w:t>
       </w:r>
       <w:r>
         <w:rPr>
@@ -998,7 +1042,15 @@
         <w:t>*</w:t>
       </w:r>
       <w:r>
-        <w:t>, Ohad Fried</w:t>
+        <w:t xml:space="preserve">, </w:t>
+      </w:r>
+      <w:proofErr w:type="spellStart"/>
+      <w:r>
+        <w:t>Ohad</w:t>
+      </w:r>
+      <w:proofErr w:type="spellEnd"/>
+      <w:r>
+        <w:t xml:space="preserve"> Fried</w:t>
       </w:r>
       <w:r>
         <w:rPr>
@@ -1355,12 +1407,14 @@
       <w:r>
         <w:t xml:space="preserve">Museums are using it to bring the dead back to life (at the Salvador </w:t>
       </w:r>
+      <w:proofErr w:type="spellStart"/>
       <w:r>
         <w:rPr>
           <w:rStyle w:val="scayt-misspell-word"/>
         </w:rPr>
         <w:t>Dalí</w:t>
       </w:r>
+      <w:proofErr w:type="spellEnd"/>
       <w:r>
         <w:t xml:space="preserve"> Museum visitors can interact with a </w:t>
       </w:r>
@@ -1379,12 +1433,14 @@
       <w:r>
         <w:t xml:space="preserve"> Salvador </w:t>
       </w:r>
+      <w:proofErr w:type="spellStart"/>
       <w:r>
         <w:rPr>
           <w:rStyle w:val="scayt-misspell-word"/>
         </w:rPr>
         <w:t>Dalí</w:t>
       </w:r>
+      <w:proofErr w:type="spellEnd"/>
       <w:r>
         <w:t xml:space="preserve"> and learn about art from the man himself</w:t>
       </w:r>
@@ -2657,8 +2713,13 @@
         <w:t>use</w:t>
       </w:r>
       <w:r>
-        <w:t xml:space="preserve"> it to generate a Deepfake</w:t>
-      </w:r>
+        <w:t xml:space="preserve"> it to generate a </w:t>
+      </w:r>
+      <w:proofErr w:type="spellStart"/>
+      <w:r>
+        <w:t>Deepfake</w:t>
+      </w:r>
+      <w:proofErr w:type="spellEnd"/>
       <w:r>
         <w:t>,</w:t>
       </w:r>
@@ -2693,7 +2754,15 @@
         <w:t xml:space="preserve">: how easily can </w:t>
       </w:r>
       <w:r>
-        <w:t xml:space="preserve">a Deepfake shift </w:t>
+        <w:t xml:space="preserve">a </w:t>
+      </w:r>
+      <w:proofErr w:type="spellStart"/>
+      <w:r>
+        <w:t>Deepfake</w:t>
+      </w:r>
+      <w:proofErr w:type="spellEnd"/>
+      <w:r>
+        <w:t xml:space="preserve"> shift </w:t>
       </w:r>
       <w:r>
         <w:t xml:space="preserve">our attitudes and intentions </w:t>
@@ -3589,7 +3658,15 @@
         <w:t xml:space="preserve">We were also interested in </w:t>
       </w:r>
       <w:r>
-        <w:t>‘Deepfake detection’</w:t>
+        <w:t>‘</w:t>
+      </w:r>
+      <w:proofErr w:type="spellStart"/>
+      <w:r>
+        <w:t>Deepfake</w:t>
+      </w:r>
+      <w:proofErr w:type="spellEnd"/>
+      <w:r>
+        <w:t xml:space="preserve"> detection’</w:t>
       </w:r>
       <w:r>
         <w:t xml:space="preserve"> in humans</w:t>
@@ -3649,7 +3726,15 @@
         <w:t xml:space="preserve">Unfortunately, when </w:t>
       </w:r>
       <w:r>
-        <w:t>we explained the concept of a Deepfake to participants</w:t>
+        <w:t xml:space="preserve">we explained the concept of a </w:t>
+      </w:r>
+      <w:proofErr w:type="spellStart"/>
+      <w:r>
+        <w:t>Deepfake</w:t>
+      </w:r>
+      <w:proofErr w:type="spellEnd"/>
+      <w:r>
+        <w:t xml:space="preserve"> to participants</w:t>
       </w:r>
       <w:r>
         <w:t xml:space="preserve"> and</w:t>
@@ -3681,12 +3766,14 @@
       <w:r>
         <w:t xml:space="preserve">the </w:t>
       </w:r>
+      <w:proofErr w:type="spellStart"/>
       <w:r>
         <w:t>Deepf</w:t>
       </w:r>
       <w:r>
         <w:t>ake</w:t>
       </w:r>
+      <w:proofErr w:type="spellEnd"/>
       <w:r>
         <w:t xml:space="preserve"> recognized </w:t>
       </w:r>
@@ -3754,31 +3841,10 @@
         <w:t xml:space="preserve">what they see or hear </w:t>
       </w:r>
       <w:r>
-        <w:t>(</w:t>
-      </w:r>
-      <w:r>
-        <w:t>a phenomenon known as ‘</w:t>
-      </w:r>
-      <w:r>
-        <w:t>epistemic breakdown</w:t>
-      </w:r>
-      <w:r>
-        <w:t>’</w:t>
-      </w:r>
-      <w:r>
-        <w:t xml:space="preserve"> or the </w:t>
-      </w:r>
-      <w:r>
-        <w:t>‘</w:t>
-      </w:r>
-      <w:r>
-        <w:t>liar’s divide</w:t>
-      </w:r>
-      <w:r>
-        <w:t>’</w:t>
-      </w:r>
-      <w:r>
-        <w:t xml:space="preserve"> [ref]).</w:t>
+        <w:t>[ref]</w:t>
+      </w:r>
+      <w:r>
+        <w:t>.</w:t>
       </w:r>
       <w:r>
         <w:t xml:space="preserve"> </w:t>
@@ -3796,8 +3862,13 @@
       <w:r>
         <w:t>‘</w:t>
       </w:r>
-      <w:r>
-        <w:t>Deepfake detection</w:t>
+      <w:proofErr w:type="spellStart"/>
+      <w:r>
+        <w:t>Deepfake</w:t>
+      </w:r>
+      <w:proofErr w:type="spellEnd"/>
+      <w:r>
+        <w:t xml:space="preserve"> detection</w:t>
       </w:r>
       <w:r>
         <w:t>’</w:t>
@@ -3836,7 +3907,15 @@
         <w:t xml:space="preserve">clip </w:t>
       </w:r>
       <w:r>
-        <w:t xml:space="preserve">was a Deepfake </w:t>
+        <w:t xml:space="preserve">was a </w:t>
+      </w:r>
+      <w:proofErr w:type="spellStart"/>
+      <w:r>
+        <w:t>Deepfake</w:t>
+      </w:r>
+      <w:proofErr w:type="spellEnd"/>
+      <w:r>
+        <w:t xml:space="preserve"> </w:t>
       </w:r>
       <w:r>
         <w:t xml:space="preserve">were just as likely to be manipulated into liking or disliking Chris as those who failed to </w:t>
@@ -3858,9 +3937,6 @@
       </w:r>
       <w:r>
         <w:t>.</w:t>
-      </w:r>
-      <w:r>
-        <w:t xml:space="preserve"> </w:t>
       </w:r>
     </w:p>
     <w:p>
@@ -3869,13 +3945,22 @@
         <w:ind w:firstLine="720"/>
       </w:pPr>
       <w:r>
-        <w:t xml:space="preserve">Taken together, our </w:t>
-      </w:r>
-      <w:r>
-        <w:t xml:space="preserve">findings </w:t>
-      </w:r>
-      <w:r>
-        <w:t xml:space="preserve">reinforce the idea that “seeing really is believing”. That a </w:t>
+        <w:t xml:space="preserve">Taken together, </w:t>
+      </w:r>
+      <w:r>
+        <w:t xml:space="preserve">it seems </w:t>
+      </w:r>
+      <w:r>
+        <w:t>that “seeing really is believing”</w:t>
+      </w:r>
+      <w:r>
+        <w:t>.</w:t>
+      </w:r>
+      <w:r>
+        <w:t xml:space="preserve"> </w:t>
+      </w:r>
+      <w:r>
+        <w:t xml:space="preserve">A </w:t>
       </w:r>
       <w:r>
         <w:t>single</w:t>
@@ -3898,12 +3983,14 @@
       <w:r>
         <w:t xml:space="preserve">a </w:t>
       </w:r>
+      <w:proofErr w:type="spellStart"/>
       <w:r>
         <w:t>Deep</w:t>
       </w:r>
       <w:r>
         <w:t>fake</w:t>
       </w:r>
+      <w:proofErr w:type="spellEnd"/>
       <w:r>
         <w:t xml:space="preserve"> can alter how peo</w:t>
       </w:r>
@@ -3990,683 +4077,677 @@
       <w:pPr>
         <w:pStyle w:val="AbstractSummary"/>
         <w:ind w:firstLine="720"/>
+      </w:pPr>
+      <w:r>
         <w:rPr>
           <w:rStyle w:val="scayt-misspell-word"/>
         </w:rPr>
-      </w:pPr>
+        <w:t xml:space="preserve">Our </w:t>
+      </w:r>
       <w:r>
         <w:rPr>
           <w:rStyle w:val="scayt-misspell-word"/>
         </w:rPr>
-        <w:t xml:space="preserve">Our work shows that implementing legislation or developing technological solutions are necessary but not sufficient. Greater attention needs to be paid to the human factor – our psychology – and what makes it </w:t>
+        <w:t xml:space="preserve">findings </w:t>
+      </w:r>
+      <w:r>
+        <w:rPr>
+          <w:rStyle w:val="scayt-misspell-word"/>
+        </w:rPr>
+        <w:t xml:space="preserve">suggests that legislation to control, and technological solutions to detect, Deepfakes may be </w:t>
+      </w:r>
+      <w:r>
+        <w:t>only half the battle</w:t>
+      </w:r>
+      <w:r>
+        <w:t xml:space="preserve">. </w:t>
+      </w:r>
+      <w:r>
+        <w:t xml:space="preserve">We need to pay greater attention to the </w:t>
+      </w:r>
+      <w:r>
+        <w:t>psychology of Deepfakes and the capacity of this new technology to exploit</w:t>
+      </w:r>
+      <w:r>
+        <w:t xml:space="preserve"> </w:t>
+      </w:r>
+      <w:r>
+        <w:t xml:space="preserve">our cognitive </w:t>
+      </w:r>
+      <w:r>
+        <w:t>biases, vulnerabilities, and limitations</w:t>
+      </w:r>
+      <w:r>
+        <w:t xml:space="preserve"> for maladaptive ends. </w:t>
+      </w:r>
+      <w:r>
+        <w:t xml:space="preserve">Future work needs to identify what properties of the individual and/or content </w:t>
+      </w:r>
+      <w:r>
+        <w:t>increase the chances that some</w:t>
+      </w:r>
+      <w:r>
+        <w:t>one</w:t>
+      </w:r>
+      <w:r>
+        <w:t xml:space="preserve"> will believe and spread Deepfakes whereas </w:t>
+      </w:r>
+      <w:r>
+        <w:t xml:space="preserve">others </w:t>
+      </w:r>
+      <w:r>
+        <w:t xml:space="preserve">will detect and reject them? </w:t>
+      </w:r>
+      <w:r>
+        <w:t xml:space="preserve">It </w:t>
+      </w:r>
+      <w:r>
+        <w:t xml:space="preserve">may be </w:t>
+      </w:r>
+      <w:r>
+        <w:t xml:space="preserve">that the more personally tailored, consistent with one’s worldview, vivid and realistic a </w:t>
+      </w:r>
+      <w:proofErr w:type="spellStart"/>
+      <w:r>
+        <w:t>Deepfake</w:t>
+      </w:r>
+      <w:proofErr w:type="spellEnd"/>
+      <w:r>
+        <w:t xml:space="preserve"> is, the more persuasive and impactful it is likely to be [ref]. </w:t>
+      </w:r>
+      <w:r>
+        <w:t>Likewise, t</w:t>
+      </w:r>
+      <w:r>
+        <w:t xml:space="preserve">he </w:t>
+      </w:r>
+      <w:r>
+        <w:t xml:space="preserve">fake news </w:t>
+      </w:r>
+      <w:r>
+        <w:t xml:space="preserve">literature </w:t>
+      </w:r>
+      <w:r>
+        <w:t xml:space="preserve">tells us </w:t>
+      </w:r>
+      <w:r>
+        <w:t xml:space="preserve">that lies often root themselves quickly and deeply in our minds, and linger on as insinuation or by association long after efforts to debunk them have </w:t>
+      </w:r>
+      <w:r>
+        <w:t xml:space="preserve">ended </w:t>
+      </w:r>
+      <w:r>
+        <w:t xml:space="preserve">[ref]. </w:t>
+      </w:r>
+      <w:r>
+        <w:t xml:space="preserve">If so, then approaches </w:t>
+      </w:r>
+      <w:r>
+        <w:t xml:space="preserve">favored by tech companies, </w:t>
+      </w:r>
+      <w:r>
+        <w:t xml:space="preserve">such as </w:t>
+      </w:r>
+      <w:r>
+        <w:t>tagging Deepfaked videos with a warning</w:t>
+      </w:r>
+      <w:r>
+        <w:t>,</w:t>
+      </w:r>
+      <w:r>
+        <w:t xml:space="preserve"> may not be as effective as </w:t>
+      </w:r>
+      <w:r>
+        <w:t xml:space="preserve">currently assumed </w:t>
+      </w:r>
+      <w:r>
+        <w:t xml:space="preserve">[ref]. </w:t>
       </w:r>
     </w:p>
     <w:p>
       <w:pPr>
         <w:pStyle w:val="AbstractSummary"/>
         <w:ind w:firstLine="720"/>
+      </w:pPr>
+      <w:r>
+        <w:t xml:space="preserve">Perhaps </w:t>
+      </w:r>
+      <w:r>
+        <w:t xml:space="preserve">the most dangerous </w:t>
+      </w:r>
+      <w:r>
+        <w:t xml:space="preserve">aspect </w:t>
+      </w:r>
+      <w:r>
+        <w:t xml:space="preserve">of Deepfakes is their </w:t>
+      </w:r>
+      <w:r>
+        <w:t xml:space="preserve">capacity </w:t>
+      </w:r>
+      <w:r>
+        <w:t xml:space="preserve">to </w:t>
+      </w:r>
+      <w:r>
+        <w:t xml:space="preserve">erode </w:t>
+      </w:r>
+      <w:r>
+        <w:t xml:space="preserve">our belief  </w:t>
+      </w:r>
+      <w:r>
+        <w:t xml:space="preserve">in </w:t>
+      </w:r>
+      <w:r>
+        <w:t xml:space="preserve">what is real and </w:t>
+      </w:r>
+      <w:r>
+        <w:t xml:space="preserve">what </w:t>
+      </w:r>
+      <w:r>
+        <w:t>can be trusted.</w:t>
+      </w:r>
+      <w:r>
+        <w:t xml:space="preserve"> </w:t>
+      </w:r>
+      <w:r>
+        <w:t xml:space="preserve">Instead of </w:t>
+      </w:r>
+      <w:r>
+        <w:t xml:space="preserve">questioning </w:t>
+      </w:r>
+      <w:r>
+        <w:t xml:space="preserve">a single </w:t>
+      </w:r>
+      <w:r>
+        <w:t xml:space="preserve">image, video, audio, or text </w:t>
+      </w:r>
+      <w:r>
+        <w:t xml:space="preserve">this new technology may push us towards </w:t>
+      </w:r>
+      <w:r>
+        <w:t xml:space="preserve">questioning </w:t>
+      </w:r>
+      <w:r>
+        <w:t>media</w:t>
+      </w:r>
+      <w:r>
+        <w:t xml:space="preserve"> </w:t>
+      </w:r>
+      <w:r>
+        <w:rPr>
+          <w:i/>
+        </w:rPr>
+        <w:t>in general</w:t>
+      </w:r>
+      <w:r>
+        <w:t xml:space="preserve"> </w:t>
+      </w:r>
+      <w:r>
+        <w:t xml:space="preserve">and thereby </w:t>
+      </w:r>
+      <w:r>
+        <w:t>accelerate</w:t>
+      </w:r>
+      <w:r>
+        <w:t xml:space="preserve"> </w:t>
+      </w:r>
+      <w:r>
+        <w:t>a</w:t>
+      </w:r>
+      <w:r>
+        <w:t>n already</w:t>
+      </w:r>
+      <w:r>
+        <w:t xml:space="preserve"> growing trend towards </w:t>
+      </w:r>
+      <w:r>
+        <w:t>“epistemic breakdown”</w:t>
+      </w:r>
+      <w:r>
+        <w:t>:</w:t>
+      </w:r>
+      <w:r>
+        <w:t xml:space="preserve"> </w:t>
+      </w:r>
+      <w:r>
+        <w:t>an inability and reduced motivation to distinguish fact from fiction.</w:t>
+      </w:r>
+      <w:r>
+        <w:t xml:space="preserve"> </w:t>
+      </w:r>
+      <w:r>
+        <w:t xml:space="preserve">Certain actors have already begun to exploit this </w:t>
+      </w:r>
+      <w:r>
+        <w:t xml:space="preserve">“reality apathy” [ref] </w:t>
+      </w:r>
+      <w:r>
+        <w:t xml:space="preserve">in order </w:t>
+      </w:r>
+      <w:r>
+        <w:t xml:space="preserve">to claim that </w:t>
+      </w:r>
+      <w:r>
+        <w:t>inconvenient</w:t>
+      </w:r>
+      <w:r>
+        <w:t xml:space="preserve"> or incriminating </w:t>
+      </w:r>
+      <w:r>
+        <w:t xml:space="preserve">authentic </w:t>
+      </w:r>
+      <w:r>
+        <w:t xml:space="preserve">content was </w:t>
+      </w:r>
+      <w:r>
+        <w:t xml:space="preserve">actually </w:t>
+      </w:r>
+      <w:r>
+        <w:t>fabricated</w:t>
+      </w:r>
+      <w:r>
+        <w:t xml:space="preserve"> (the so-called “liar’s dividend”</w:t>
+      </w:r>
+      <w:r>
+        <w:t xml:space="preserve"> [ref]).</w:t>
+      </w:r>
+      <w:r>
+        <w:t xml:space="preserve"> Given that the </w:t>
+      </w:r>
+      <w:r>
+        <w:t>human mind</w:t>
+      </w:r>
+      <w:r>
+        <w:t xml:space="preserve"> seems to be </w:t>
+      </w:r>
+      <w:r>
+        <w:t>built for belief</w:t>
+      </w:r>
+      <w:r>
+        <w:t xml:space="preserve"> we need to create </w:t>
+      </w:r>
+      <w:r>
+        <w:t xml:space="preserve">interventions </w:t>
+      </w:r>
+      <w:r>
+        <w:t xml:space="preserve">that </w:t>
+      </w:r>
+      <w:r>
+        <w:t xml:space="preserve">inoculate </w:t>
+      </w:r>
+      <w:r>
+        <w:t xml:space="preserve">individuals </w:t>
+      </w:r>
+      <w:r>
+        <w:t xml:space="preserve">against synthetic media </w:t>
+      </w:r>
+      <w:r>
+        <w:t>attacks</w:t>
+      </w:r>
+      <w:r>
+        <w:t xml:space="preserve">, and together with technology and legislation, </w:t>
+      </w:r>
+      <w:r>
+        <w:t xml:space="preserve">create </w:t>
+      </w:r>
+      <w:r>
+        <w:t xml:space="preserve">a “shared immune system” that </w:t>
+      </w:r>
+      <w:r>
+        <w:t xml:space="preserve">safeguards </w:t>
+      </w:r>
+      <w:r>
+        <w:t xml:space="preserve">our individual and collective belief in </w:t>
+      </w:r>
+      <w:r>
+        <w:t>truth</w:t>
+      </w:r>
+      <w:r>
         <w:rPr>
           <w:rStyle w:val="scayt-misspell-word"/>
         </w:rPr>
-      </w:pPr>
+        <w:t xml:space="preserve">. </w:t>
+      </w:r>
+      <w:r>
+        <w:t xml:space="preserve">If we don’t then we may be </w:t>
+      </w:r>
+      <w:r>
+        <w:t xml:space="preserve">moving towards a world where seeing </w:t>
+      </w:r>
+      <w:r>
+        <w:t xml:space="preserve">is </w:t>
+      </w:r>
+      <w:r>
+        <w:t xml:space="preserve">no longer believing.  </w:t>
+      </w:r>
     </w:p>
     <w:p>
       <w:pPr>
         <w:pStyle w:val="AbstractSummary"/>
-        <w:ind w:firstLine="720"/>
-        <w:rPr>
-          <w:rStyle w:val="scayt-misspell-word"/>
-        </w:rPr>
       </w:pPr>
     </w:p>
     <w:p>
       <w:pPr>
-        <w:pStyle w:val="NormalWeb"/>
-        <w:rPr>
-          <w:rStyle w:val="fontstyle01"/>
-        </w:rPr>
-      </w:pPr>
-      <w:r>
-        <w:rPr>
-          <w:rStyle w:val="fontstyle01"/>
-        </w:rPr>
-        <w:tab/>
-      </w:r>
+        <w:pStyle w:val="AbstractSummary"/>
+      </w:pPr>
     </w:p>
     <w:p>
       <w:pPr>
-        <w:pStyle w:val="NormalWeb"/>
-      </w:pPr>
-      <w:r>
-        <w:t xml:space="preserve">Given what we know about human psychology, </w:t>
-      </w:r>
-      <w:r>
-        <w:t>t</w:t>
-      </w:r>
-      <w:r>
-        <w:t xml:space="preserve">he more </w:t>
-      </w:r>
-      <w:r>
-        <w:t>personally tailored, consistent with one’s worldview, v</w:t>
-      </w:r>
-      <w:r>
-        <w:t xml:space="preserve">ivid and realistic </w:t>
-      </w:r>
-      <w:r>
-        <w:t>a Deepfake</w:t>
-      </w:r>
-      <w:r>
-        <w:t xml:space="preserve">, the more persuasive and impactful it </w:t>
-      </w:r>
-      <w:r>
-        <w:t xml:space="preserve">is likely to </w:t>
-      </w:r>
-      <w:r>
-        <w:t xml:space="preserve">be. </w:t>
-      </w:r>
-      <w:r>
-        <w:t xml:space="preserve">Lessons from the fake news literature tell us that these lies </w:t>
-      </w:r>
-      <w:r>
-        <w:t>may root themselves quickly and deeply in our minds, and linger on as insinuation or by association long after efforts to debunk them</w:t>
-      </w:r>
-      <w:r>
-        <w:t xml:space="preserve"> [ref].</w:t>
-      </w:r>
+        <w:pStyle w:val="AbstractSummary"/>
+      </w:pPr>
     </w:p>
     <w:p>
       <w:pPr>
-        <w:pStyle w:val="NormalWeb"/>
+        <w:pStyle w:val="AbstractSummary"/>
       </w:pPr>
     </w:p>
     <w:p>
       <w:pPr>
         <w:pStyle w:val="AbstractSummary"/>
-        <w:ind w:firstLine="720"/>
-      </w:pPr>
-      <w:r>
-        <w:rPr>
-          <w:rStyle w:val="scayt-misspell-word"/>
-        </w:rPr>
-        <w:t>Deepfakes</w:t>
-      </w:r>
-      <w:r>
-        <w:t xml:space="preserve"> have the potential to erode our individual and collective </w:t>
-      </w:r>
-      <w:r>
-        <w:t xml:space="preserve">grasp on </w:t>
-      </w:r>
-      <w:r>
-        <w:t>what is real and can be trusted.</w:t>
-      </w:r>
-      <w:r>
-        <w:t xml:space="preserve"> Instead of having us question the veracity of a single </w:t>
-      </w:r>
-      <w:r>
-        <w:t>image, video, audio, or text</w:t>
-      </w:r>
-      <w:r>
-        <w:t xml:space="preserve"> it may undermine our </w:t>
-      </w:r>
-      <w:r>
-        <w:t xml:space="preserve">trust in </w:t>
-      </w:r>
-      <w:r>
-        <w:rPr>
-          <w:i/>
-        </w:rPr>
-        <w:t xml:space="preserve">all </w:t>
-      </w:r>
-      <w:r>
-        <w:t>such media</w:t>
-      </w:r>
-      <w:r>
-        <w:t xml:space="preserve">.   </w:t>
-      </w:r>
+      </w:pPr>
     </w:p>
     <w:p>
       <w:pPr>
-        <w:pStyle w:val="NormalWeb"/>
+        <w:pStyle w:val="AbstractSummary"/>
       </w:pPr>
     </w:p>
     <w:p>
       <w:pPr>
-        <w:pStyle w:val="NormalWeb"/>
+        <w:pStyle w:val="AbstractSummary"/>
+      </w:pPr>
+    </w:p>
+    <w:p>
+      <w:pPr>
+        <w:pStyle w:val="AbstractSummary"/>
+      </w:pPr>
+    </w:p>
+    <w:p>
+      <w:pPr>
+        <w:pStyle w:val="AbstractSummary"/>
       </w:pPr>
       <w:bookmarkStart w:id="0" w:name="_GoBack"/>
       <w:bookmarkEnd w:id="0"/>
+      <w:r>
+        <w:rPr>
+          <w:b/>
+        </w:rPr>
+        <w:lastRenderedPageBreak/>
+        <w:t>Abstract</w:t>
+      </w:r>
+      <w:r>
+        <w:rPr>
+          <w:b/>
+        </w:rPr>
+        <w:t>:</w:t>
+      </w:r>
+      <w:r>
+        <w:t xml:space="preserve"> The abstract should be </w:t>
+      </w:r>
+      <w:r>
+        <w:t>100</w:t>
+      </w:r>
+      <w:r>
+        <w:t>-1</w:t>
+      </w:r>
+      <w:r>
+        <w:t>25</w:t>
+      </w:r>
+      <w:r>
+        <w:t xml:space="preserve"> words, and organized in this structure: An opening sentence that sets the question that you address and is comprehensible to the general reader, background content specific to this study, results, and a concluding sentence. </w:t>
+      </w:r>
+      <w:r>
+        <w:t>It should be a single paragraph</w:t>
+      </w:r>
+      <w:r>
+        <w:t>.</w:t>
+      </w:r>
     </w:p>
     <w:p>
       <w:pPr>
-        <w:pStyle w:val="NormalWeb"/>
-        <w:rPr>
-          <w:rStyle w:val="fontstyle01"/>
-        </w:rPr>
-      </w:pPr>
+        <w:pStyle w:val="Teaser"/>
+      </w:pPr>
+      <w:r>
+        <w:rPr>
+          <w:b/>
+        </w:rPr>
+        <w:t>One Sentence Summary:</w:t>
+      </w:r>
+      <w:r>
+        <w:rPr>
+          <w:b/>
+        </w:rPr>
+        <w:t xml:space="preserve"> </w:t>
+      </w:r>
+      <w:r>
+        <w:t xml:space="preserve">A brief </w:t>
+      </w:r>
+      <w:r>
+        <w:t>teaser statement highlighting</w:t>
+      </w:r>
+      <w:r>
+        <w:t xml:space="preserve"> main result of </w:t>
+      </w:r>
+      <w:r>
+        <w:t>the</w:t>
+      </w:r>
+      <w:r>
+        <w:t xml:space="preserve"> paper, understandable by a scientist not in your field,</w:t>
+      </w:r>
+      <w:r>
+        <w:t xml:space="preserve"> without jargon</w:t>
+      </w:r>
+      <w:r>
+        <w:t xml:space="preserve"> or abbreviations</w:t>
+      </w:r>
+      <w:r>
+        <w:t>.</w:t>
+      </w:r>
+      <w:r>
+        <w:t xml:space="preserve"> This will appear online adjacent to the title and should not repeat phrases already present there.</w:t>
+      </w:r>
+      <w:r>
+        <w:t xml:space="preserve"> Please keep to under</w:t>
+      </w:r>
+      <w:r>
+        <w:t xml:space="preserve"> </w:t>
+      </w:r>
+      <w:r>
+        <w:t>12</w:t>
+      </w:r>
+      <w:r>
+        <w:t>5</w:t>
+      </w:r>
+      <w:r>
+        <w:t xml:space="preserve"> characters.</w:t>
+      </w:r>
     </w:p>
     <w:p>
       <w:pPr>
-        <w:pStyle w:val="NormalWeb"/>
-        <w:rPr>
-          <w:rStyle w:val="fontstyle01"/>
-        </w:rPr>
-      </w:pPr>
-      <w:r>
-        <w:rPr>
-          <w:highlight w:val="yellow"/>
-          <w:lang w:eastAsia="nl-BE"/>
-        </w:rPr>
-        <w:t>we will also see developments of more proactive approaches to protect individuals from becoming the victims of such attacks</w:t>
+        <w:pStyle w:val="Teaser"/>
+      </w:pPr>
+      <w:r>
+        <w:rPr>
+          <w:b/>
+        </w:rPr>
+        <w:t xml:space="preserve">Main Text: </w:t>
+      </w:r>
+      <w:r>
+        <w:t xml:space="preserve">In general, this should include a brief (1-2 paragraph) introduction, followed by a statement of the specific scope of the study, followed by results and then interpretations. Please avoid statements of future work or claims of priority, and avoid repeating the conclusions at the end. </w:t>
       </w:r>
     </w:p>
     <w:p>
       <w:pPr>
-        <w:pStyle w:val="AbstractSummary"/>
-      </w:pPr>
-      <w:r>
-        <w:t xml:space="preserve">Such a research agenda would and ultimately lead to the creation of interventions that serve  to inoculate </w:t>
-      </w:r>
-      <w:r>
-        <w:t xml:space="preserve">individuals </w:t>
-      </w:r>
-      <w:r>
-        <w:t xml:space="preserve">against synthetic media </w:t>
-      </w:r>
-      <w:r>
-        <w:t>attacks</w:t>
-      </w:r>
-      <w:r>
-        <w:t xml:space="preserve">.  </w:t>
+        <w:pStyle w:val="Teaser"/>
+      </w:pPr>
+      <w:r>
+        <w:rPr>
+          <w:b/>
+        </w:rPr>
+        <w:t>Subheadings</w:t>
+      </w:r>
+      <w:r>
+        <w:t xml:space="preserve"> </w:t>
+      </w:r>
+      <w:r>
+        <w:t xml:space="preserve">(“Results”, “Discussion”, or more specific subheadings, but </w:t>
+      </w:r>
+      <w:r>
+        <w:rPr>
+          <w:u w:val="single"/>
+        </w:rPr>
+        <w:t>not</w:t>
+      </w:r>
+      <w:r>
+        <w:t xml:space="preserve"> a leading</w:t>
+      </w:r>
+      <w:r>
+        <w:t xml:space="preserve"> “Introduction”) may be</w:t>
+      </w:r>
+      <w:r>
+        <w:t xml:space="preserve"> included in Research Articles</w:t>
+      </w:r>
+      <w:r>
+        <w:t xml:space="preserve"> or Reviews and should be brief, set off by a line break and formatted in bold face. Reports should not have subheadings.</w:t>
       </w:r>
     </w:p>
     <w:p>
       <w:pPr>
-        <w:pStyle w:val="NormalWeb"/>
-      </w:pPr>
-      <w:r>
-        <w:rPr>
-          <w:rStyle w:val="fontstyle01"/>
-        </w:rPr>
-        <w:t>citizens are so vulnerable to disinformation campaigns Why do people believe these inaccurate stories?”</w:t>
+        <w:pStyle w:val="Teaser"/>
+        <w:ind w:firstLine="720"/>
+      </w:pPr>
+      <w:r>
+        <w:t xml:space="preserve">All Figures and Tables should be cited in order, including those in the </w:t>
+      </w:r>
+      <w:r>
+        <w:t>S</w:t>
+      </w:r>
+      <w:r>
+        <w:t>upp</w:t>
+      </w:r>
+      <w:r>
+        <w:t>lementary</w:t>
+      </w:r>
+      <w:r>
+        <w:t xml:space="preserve"> </w:t>
+      </w:r>
+      <w:r>
+        <w:t>M</w:t>
+      </w:r>
+      <w:r>
+        <w:t xml:space="preserve">aterial (which should be cited as, for example, </w:t>
+      </w:r>
+      <w:r>
+        <w:t>“</w:t>
+      </w:r>
+      <w:r>
+        <w:t>Fig.</w:t>
+      </w:r>
+      <w:r>
+        <w:t xml:space="preserve"> S1</w:t>
+      </w:r>
+      <w:r>
+        <w:t>”</w:t>
+      </w:r>
+      <w:r>
+        <w:t>, and</w:t>
+      </w:r>
+      <w:r>
+        <w:t xml:space="preserve"> </w:t>
+      </w:r>
+      <w:r>
+        <w:t>“</w:t>
+      </w:r>
+      <w:r>
+        <w:t>T</w:t>
+      </w:r>
+      <w:r>
+        <w:t>able S1</w:t>
+      </w:r>
+      <w:r>
+        <w:t>”</w:t>
+      </w:r>
+      <w:r>
+        <w:t xml:space="preserve">). You </w:t>
+      </w:r>
+      <w:r>
+        <w:t>may</w:t>
+      </w:r>
+      <w:r>
+        <w:t xml:space="preserve"> include </w:t>
+      </w:r>
+      <w:r>
+        <w:t xml:space="preserve">line or </w:t>
+      </w:r>
+      <w:r>
+        <w:t>page breaks if you would like to place the figures within the text</w:t>
+      </w:r>
+      <w:r>
+        <w:t xml:space="preserve"> near where they are referenced</w:t>
+      </w:r>
+      <w:r>
+        <w:t>.</w:t>
+      </w:r>
+      <w:r>
+        <w:t xml:space="preserve"> Please do not place figures in text boxes.</w:t>
       </w:r>
     </w:p>
     <w:p>
       <w:pPr>
-        <w:pStyle w:val="NormalWeb"/>
-      </w:pPr>
-      <w:r>
-        <w:rPr>
-          <w:rStyle w:val="scayt-misspell-word"/>
-        </w:rPr>
-        <w:lastRenderedPageBreak/>
-        <w:t>Deepfakes</w:t>
-      </w:r>
-      <w:r>
-        <w:t xml:space="preserve"> have the potential to erode our sense of what is real and can be trusted. As we move </w:t>
-      </w:r>
-      <w:r>
-        <w:rPr>
-          <w:rStyle w:val="scayt-misspell-word"/>
-        </w:rPr>
-        <w:t>towards</w:t>
-      </w:r>
-      <w:r>
-        <w:t xml:space="preserve"> a world where seeing may no longer be believing, we need to stay vigilant and remember to always think critically. </w:t>
+        <w:pStyle w:val="Paragraph"/>
+      </w:pPr>
+      <w:r>
+        <w:t>References should be cited in parentheses with an italic number (</w:t>
+      </w:r>
+      <w:r>
+        <w:rPr>
+          <w:i/>
+        </w:rPr>
+        <w:t>1</w:t>
+      </w:r>
+      <w:r>
+        <w:t>).</w:t>
+      </w:r>
+      <w:r>
+        <w:t xml:space="preserve"> Multiple reference citations are separated by commas </w:t>
+      </w:r>
+      <w:r>
+        <w:rPr>
+          <w:i/>
+        </w:rPr>
+        <w:t>(2, 3</w:t>
+      </w:r>
+      <w:r>
+        <w:rPr>
+          <w:i/>
+        </w:rPr>
+        <w:t>)</w:t>
+      </w:r>
+      <w:r>
+        <w:t xml:space="preserve"> or if a series, dashes </w:t>
+      </w:r>
+      <w:r>
+        <w:rPr>
+          <w:i/>
+        </w:rPr>
+        <w:t>(4-6)</w:t>
+      </w:r>
+      <w:r>
+        <w:t>.</w:t>
+      </w:r>
+      <w:r>
+        <w:t xml:space="preserve"> References are cited in order by where they first are called out, through the text, captions, </w:t>
+      </w:r>
+      <w:r>
+        <w:t xml:space="preserve">and </w:t>
+      </w:r>
+      <w:r>
+        <w:t>then the supplementary material.</w:t>
       </w:r>
     </w:p>
     <w:p>
       <w:pPr>
-        <w:pStyle w:val="NormalWeb"/>
-      </w:pPr>
-      <w:r>
-        <w:t>In a world where you can’t believe your eyes, how do you know what’s real? How can you prove that your video is NOT a deepfake.</w:t>
-      </w:r>
-    </w:p>
-    <w:p>
-      <w:pPr>
-        <w:pStyle w:val="AbstractSummary"/>
-      </w:pPr>
-    </w:p>
-    <w:p>
-      <w:pPr>
-        <w:pStyle w:val="AbstractSummary"/>
-      </w:pPr>
-    </w:p>
-    <w:p>
-      <w:pPr>
-        <w:pStyle w:val="AbstractSummary"/>
-      </w:pPr>
-    </w:p>
-    <w:p>
-      <w:pPr>
-        <w:pStyle w:val="AbstractSummary"/>
-      </w:pPr>
-    </w:p>
-    <w:p>
-      <w:pPr>
-        <w:pStyle w:val="AbstractSummary"/>
-      </w:pPr>
-    </w:p>
-    <w:p>
-      <w:pPr>
-        <w:pStyle w:val="AbstractSummary"/>
-      </w:pPr>
-    </w:p>
-    <w:p>
-      <w:pPr>
-        <w:pStyle w:val="AbstractSummary"/>
-      </w:pPr>
-    </w:p>
-    <w:p>
-      <w:pPr>
-        <w:pStyle w:val="AbstractSummary"/>
-      </w:pPr>
-    </w:p>
-    <w:p>
-      <w:pPr>
-        <w:pStyle w:val="AbstractSummary"/>
-      </w:pPr>
-    </w:p>
-    <w:p>
-      <w:pPr>
-        <w:pStyle w:val="AbstractSummary"/>
-      </w:pPr>
-    </w:p>
-    <w:p>
-      <w:pPr>
-        <w:pStyle w:val="AbstractSummary"/>
-      </w:pPr>
-    </w:p>
-    <w:p>
-      <w:pPr>
-        <w:pStyle w:val="AbstractSummary"/>
-      </w:pPr>
-    </w:p>
-    <w:p>
-      <w:pPr>
-        <w:pStyle w:val="AbstractSummary"/>
-      </w:pPr>
-    </w:p>
-    <w:p>
-      <w:pPr>
-        <w:pStyle w:val="AbstractSummary"/>
-      </w:pPr>
-    </w:p>
-    <w:p>
-      <w:pPr>
-        <w:pStyle w:val="AbstractSummary"/>
-      </w:pPr>
-    </w:p>
-    <w:p>
-      <w:pPr>
-        <w:pStyle w:val="AbstractSummary"/>
-      </w:pPr>
-    </w:p>
-    <w:p>
-      <w:pPr>
-        <w:pStyle w:val="AbstractSummary"/>
-      </w:pPr>
-    </w:p>
-    <w:p>
-      <w:pPr>
-        <w:pStyle w:val="AbstractSummary"/>
-      </w:pPr>
-    </w:p>
-    <w:p>
-      <w:pPr>
-        <w:pStyle w:val="AbstractSummary"/>
-      </w:pPr>
-    </w:p>
-    <w:p>
-      <w:pPr>
-        <w:pStyle w:val="AbstractSummary"/>
-      </w:pPr>
-    </w:p>
-    <w:p>
-      <w:pPr>
-        <w:pStyle w:val="AbstractSummary"/>
-      </w:pPr>
-    </w:p>
-    <w:p>
-      <w:pPr>
-        <w:pStyle w:val="AbstractSummary"/>
-      </w:pPr>
-    </w:p>
-    <w:p>
-      <w:pPr>
-        <w:pStyle w:val="AbstractSummary"/>
-      </w:pPr>
-    </w:p>
-    <w:p>
-      <w:pPr>
-        <w:pStyle w:val="AbstractSummary"/>
-      </w:pPr>
-    </w:p>
-    <w:p>
-      <w:pPr>
-        <w:pStyle w:val="AbstractSummary"/>
-      </w:pPr>
-    </w:p>
-    <w:p>
-      <w:pPr>
-        <w:pStyle w:val="AbstractSummary"/>
-      </w:pPr>
-    </w:p>
-    <w:p>
-      <w:pPr>
-        <w:pStyle w:val="AbstractSummary"/>
-      </w:pPr>
-    </w:p>
-    <w:p>
-      <w:pPr>
-        <w:pStyle w:val="AbstractSummary"/>
-      </w:pPr>
-    </w:p>
-    <w:p>
-      <w:pPr>
-        <w:pStyle w:val="AbstractSummary"/>
-      </w:pPr>
-    </w:p>
-    <w:p>
-      <w:pPr>
-        <w:pStyle w:val="AbstractSummary"/>
-      </w:pPr>
-    </w:p>
-    <w:p>
-      <w:pPr>
-        <w:pStyle w:val="AbstractSummary"/>
-      </w:pPr>
-    </w:p>
-    <w:p>
-      <w:pPr>
-        <w:pStyle w:val="AbstractSummary"/>
-      </w:pPr>
-    </w:p>
-    <w:p>
-      <w:pPr>
-        <w:pStyle w:val="AbstractSummary"/>
-      </w:pPr>
-      <w:r>
-        <w:rPr>
-          <w:b/>
-        </w:rPr>
-        <w:t>Abstract</w:t>
-      </w:r>
-      <w:r>
-        <w:rPr>
-          <w:b/>
-        </w:rPr>
-        <w:t>:</w:t>
-      </w:r>
-      <w:r>
-        <w:t xml:space="preserve"> The abstract should be </w:t>
-      </w:r>
-      <w:r>
-        <w:t>100</w:t>
-      </w:r>
-      <w:r>
-        <w:t>-1</w:t>
-      </w:r>
-      <w:r>
-        <w:t>25</w:t>
-      </w:r>
-      <w:r>
-        <w:t xml:space="preserve"> words, and organized in this structure: An opening sentence that sets the question that you address and is comprehensible to the general reader, background content specific to this study, results, and a concluding sentence. </w:t>
-      </w:r>
-      <w:r>
-        <w:t>It should be a single paragraph</w:t>
-      </w:r>
-      <w:r>
-        <w:t>.</w:t>
-      </w:r>
-    </w:p>
-    <w:p>
-      <w:pPr>
-        <w:pStyle w:val="Teaser"/>
-      </w:pPr>
-      <w:r>
-        <w:rPr>
-          <w:b/>
-        </w:rPr>
-        <w:t>One Sentence Summary:</w:t>
-      </w:r>
-      <w:r>
-        <w:rPr>
-          <w:b/>
-        </w:rPr>
-        <w:t xml:space="preserve"> </w:t>
-      </w:r>
-      <w:r>
-        <w:t xml:space="preserve">A brief </w:t>
-      </w:r>
-      <w:r>
-        <w:t>teaser statement highlighting</w:t>
-      </w:r>
-      <w:r>
-        <w:t xml:space="preserve"> main result of </w:t>
-      </w:r>
-      <w:r>
-        <w:t>the</w:t>
-      </w:r>
-      <w:r>
-        <w:t xml:space="preserve"> paper, understandable by a scientist not in your field,</w:t>
-      </w:r>
-      <w:r>
-        <w:t xml:space="preserve"> without jargon</w:t>
-      </w:r>
-      <w:r>
-        <w:t xml:space="preserve"> or abbreviations</w:t>
-      </w:r>
-      <w:r>
-        <w:t>.</w:t>
-      </w:r>
-      <w:r>
-        <w:t xml:space="preserve"> This will appear online adjacent to the title and should not repeat phrases already present there.</w:t>
-      </w:r>
-      <w:r>
-        <w:t xml:space="preserve"> Please keep to under</w:t>
-      </w:r>
-      <w:r>
-        <w:t xml:space="preserve"> </w:t>
-      </w:r>
-      <w:r>
-        <w:t>12</w:t>
-      </w:r>
-      <w:r>
-        <w:t>5</w:t>
-      </w:r>
-      <w:r>
-        <w:t xml:space="preserve"> characters.</w:t>
-      </w:r>
-    </w:p>
-    <w:p>
-      <w:pPr>
-        <w:pStyle w:val="Teaser"/>
-      </w:pPr>
-      <w:r>
-        <w:rPr>
-          <w:b/>
-        </w:rPr>
-        <w:t xml:space="preserve">Main Text: </w:t>
-      </w:r>
-      <w:r>
-        <w:t xml:space="preserve">In general, this should include a brief (1-2 paragraph) introduction, followed by a statement of the specific scope of the study, followed by results and then interpretations. Please avoid statements of future work or claims of priority, and avoid repeating the conclusions at the end. </w:t>
-      </w:r>
-    </w:p>
-    <w:p>
-      <w:pPr>
-        <w:pStyle w:val="Teaser"/>
-      </w:pPr>
-      <w:r>
-        <w:rPr>
-          <w:b/>
-        </w:rPr>
-        <w:t>Subheadings</w:t>
-      </w:r>
-      <w:r>
-        <w:t xml:space="preserve"> </w:t>
-      </w:r>
-      <w:r>
-        <w:t xml:space="preserve">(“Results”, “Discussion”, or more specific subheadings, but </w:t>
-      </w:r>
-      <w:r>
-        <w:rPr>
-          <w:u w:val="single"/>
-        </w:rPr>
-        <w:t>not</w:t>
-      </w:r>
-      <w:r>
-        <w:t xml:space="preserve"> a leading</w:t>
-      </w:r>
-      <w:r>
-        <w:t xml:space="preserve"> “Introduction”) may be</w:t>
-      </w:r>
-      <w:r>
-        <w:t xml:space="preserve"> included in Research Articles</w:t>
-      </w:r>
-      <w:r>
-        <w:t xml:space="preserve"> or Reviews and should be brief, set off by a line break and formatted in bold face. Reports should not have subheadings.</w:t>
-      </w:r>
-    </w:p>
-    <w:p>
-      <w:pPr>
-        <w:pStyle w:val="Teaser"/>
-        <w:ind w:firstLine="720"/>
-      </w:pPr>
-      <w:r>
-        <w:t xml:space="preserve">All Figures and Tables should be cited in order, including those in the </w:t>
-      </w:r>
-      <w:r>
-        <w:t>S</w:t>
-      </w:r>
-      <w:r>
-        <w:t>upp</w:t>
-      </w:r>
-      <w:r>
-        <w:t>lementary</w:t>
-      </w:r>
-      <w:r>
-        <w:t xml:space="preserve"> </w:t>
-      </w:r>
-      <w:r>
-        <w:t>M</w:t>
-      </w:r>
-      <w:r>
-        <w:t xml:space="preserve">aterial (which should be cited as, for example, </w:t>
-      </w:r>
-      <w:r>
-        <w:t>“</w:t>
-      </w:r>
-      <w:r>
-        <w:t>Fig.</w:t>
-      </w:r>
-      <w:r>
-        <w:t xml:space="preserve"> S1</w:t>
-      </w:r>
-      <w:r>
-        <w:t>”</w:t>
-      </w:r>
-      <w:r>
-        <w:t>, and</w:t>
-      </w:r>
-      <w:r>
-        <w:t xml:space="preserve"> </w:t>
-      </w:r>
-      <w:r>
-        <w:t>“</w:t>
-      </w:r>
-      <w:r>
-        <w:t>T</w:t>
-      </w:r>
-      <w:r>
-        <w:t>able S1</w:t>
-      </w:r>
-      <w:r>
-        <w:t>”</w:t>
-      </w:r>
-      <w:r>
-        <w:t xml:space="preserve">). You </w:t>
-      </w:r>
-      <w:r>
-        <w:t>may</w:t>
-      </w:r>
-      <w:r>
-        <w:t xml:space="preserve"> include </w:t>
-      </w:r>
-      <w:r>
-        <w:t xml:space="preserve">line or </w:t>
-      </w:r>
-      <w:r>
-        <w:t>page breaks if you would like to place the figures within the text</w:t>
-      </w:r>
-      <w:r>
-        <w:t xml:space="preserve"> near where they are referenced</w:t>
-      </w:r>
-      <w:r>
-        <w:t>.</w:t>
-      </w:r>
-      <w:r>
-        <w:t xml:space="preserve"> Please do not place figures in text boxes.</w:t>
-      </w:r>
-    </w:p>
-    <w:p>
-      <w:pPr>
         <w:pStyle w:val="Paragraph"/>
       </w:pPr>
       <w:r>
-        <w:t>References should be cited in parentheses with an italic number (</w:t>
-      </w:r>
-      <w:r>
-        <w:rPr>
-          <w:i/>
-        </w:rPr>
-        <w:t>1</w:t>
-      </w:r>
-      <w:r>
-        <w:t>).</w:t>
-      </w:r>
-      <w:r>
-        <w:t xml:space="preserve"> Multiple reference citations are separated by commas </w:t>
-      </w:r>
-      <w:r>
-        <w:rPr>
-          <w:i/>
-        </w:rPr>
-        <w:t>(2, 3</w:t>
-      </w:r>
-      <w:r>
-        <w:rPr>
-          <w:i/>
-        </w:rPr>
-        <w:t>)</w:t>
-      </w:r>
-      <w:r>
-        <w:t xml:space="preserve"> or if a series, dashes </w:t>
-      </w:r>
-      <w:r>
-        <w:rPr>
-          <w:i/>
-        </w:rPr>
-        <w:t>(4-6)</w:t>
-      </w:r>
-      <w:r>
-        <w:t>.</w:t>
-      </w:r>
-      <w:r>
-        <w:t xml:space="preserve"> References are cited in order by where they first are called out, through the text, captions, </w:t>
-      </w:r>
-      <w:r>
-        <w:t xml:space="preserve">and </w:t>
-      </w:r>
-      <w:r>
-        <w:t>then the supplementary material.</w:t>
-      </w:r>
-    </w:p>
-    <w:p>
-      <w:pPr>
-        <w:pStyle w:val="Paragraph"/>
-      </w:pPr>
-      <w:r>
         <w:t xml:space="preserve">Equations can be included. </w:t>
       </w:r>
       <w:r>
@@ -4721,10 +4802,34 @@
         <w:t xml:space="preserve">quation) </w:t>
       </w:r>
       <w:r>
-        <w:t xml:space="preserve">or use Mathtype (recommended). </w:t>
-      </w:r>
-      <w:r>
-        <w:t>If you enter equations in simple LaTeX, check that they will convert accurately (Word 2007 and higher can convert simple LaTeX equations).</w:t>
+        <w:t xml:space="preserve">or use </w:t>
+      </w:r>
+      <w:proofErr w:type="spellStart"/>
+      <w:r>
+        <w:t>Mathtype</w:t>
+      </w:r>
+      <w:proofErr w:type="spellEnd"/>
+      <w:r>
+        <w:t xml:space="preserve"> (recommended). </w:t>
+      </w:r>
+      <w:r>
+        <w:t xml:space="preserve">If you enter equations in simple </w:t>
+      </w:r>
+      <w:proofErr w:type="spellStart"/>
+      <w:r>
+        <w:t>LaTeX</w:t>
+      </w:r>
+      <w:proofErr w:type="spellEnd"/>
+      <w:r>
+        <w:t xml:space="preserve">, check that they will convert accurately (Word 2007 and higher can convert simple </w:t>
+      </w:r>
+      <w:proofErr w:type="spellStart"/>
+      <w:r>
+        <w:t>LaTeX</w:t>
+      </w:r>
+      <w:proofErr w:type="spellEnd"/>
+      <w:r>
+        <w:t xml:space="preserve"> equations).</w:t>
       </w:r>
     </w:p>
     <w:p>
@@ -4880,7 +4985,6 @@
         </w:numPr>
       </w:pPr>
       <w:r>
-        <w:lastRenderedPageBreak/>
         <w:t xml:space="preserve">You </w:t>
       </w:r>
       <w:r>
@@ -4956,6 +5060,7 @@
         </w:numPr>
       </w:pPr>
       <w:r>
+        <w:lastRenderedPageBreak/>
         <w:t>Please do not mix in references with explanatory notes.</w:t>
       </w:r>
     </w:p>
@@ -5040,12 +5145,14 @@
         <w:t xml:space="preserve">we encourage you to follow the </w:t>
       </w:r>
       <w:hyperlink r:id="rId12" w:history="1">
+        <w:proofErr w:type="spellStart"/>
         <w:r>
           <w:rPr>
             <w:rStyle w:val="Hyperlink"/>
           </w:rPr>
           <w:t>CRediT</w:t>
         </w:r>
+        <w:proofErr w:type="spellEnd"/>
       </w:hyperlink>
       <w:r>
         <w:t xml:space="preserve"> model</w:t>
@@ -5584,7 +5691,7 @@
         <w:noProof/>
         <w:color w:val="4F81BD" w:themeColor="accent1"/>
       </w:rPr>
-      <w:t>5</w:t>
+      <w:t>6</w:t>
     </w:r>
     <w:r>
       <w:rPr>
@@ -5707,8 +5814,13 @@
         <w:t xml:space="preserve"> </w:t>
       </w:r>
       <w:r>
-        <w:t>Interdisciplinary Center, Herzliya</w:t>
-      </w:r>
+        <w:t xml:space="preserve">Interdisciplinary Center, </w:t>
+      </w:r>
+      <w:proofErr w:type="spellStart"/>
+      <w:r>
+        <w:t>Herzliya</w:t>
+      </w:r>
+      <w:proofErr w:type="spellEnd"/>
       <w:r>
         <w:t xml:space="preserve">, Israel. </w:t>
       </w:r>
@@ -5773,7 +5885,15 @@
         <w:t xml:space="preserve"> </w:t>
       </w:r>
       <w:r>
-        <w:t>Fermi National Accelerator Laboratory (Fermilab)</w:t>
+        <w:t>Fermi National Accelerator Laboratory (</w:t>
+      </w:r>
+      <w:proofErr w:type="spellStart"/>
+      <w:r>
+        <w:t>Fermilab</w:t>
+      </w:r>
+      <w:proofErr w:type="spellEnd"/>
+      <w:r>
+        <w:t>)</w:t>
       </w:r>
       <w:r>
         <w:t xml:space="preserve">, USA. </w:t>
@@ -5791,8 +5911,13 @@
         <w:t xml:space="preserve"> </w:t>
       </w:r>
       <w:r>
-        <w:t>Rudolf Peierls</w:t>
-      </w:r>
+        <w:t xml:space="preserve">Rudolf </w:t>
+      </w:r>
+      <w:proofErr w:type="spellStart"/>
+      <w:r>
+        <w:t>Peierls</w:t>
+      </w:r>
+      <w:proofErr w:type="spellEnd"/>
       <w:r>
         <w:t xml:space="preserve"> Centre for Theoretical Physics, </w:t>
       </w:r>
@@ -9007,7 +9132,7 @@
 </file>
 
 <file path=customXml/itemProps1.xml><?xml version="1.0" encoding="utf-8"?>
-<ds:datastoreItem xmlns:ds="http://schemas.openxmlformats.org/officeDocument/2006/customXml" ds:itemID="{47AFBB79-3F6E-4B0C-9EA3-FAAB5F2CFF19}">
+<ds:datastoreItem xmlns:ds="http://schemas.openxmlformats.org/officeDocument/2006/customXml" ds:itemID="{CA44CCBE-87FF-4125-A51A-9A5CECF8247A}">
   <ds:schemaRefs>
     <ds:schemaRef ds:uri="http://schemas.openxmlformats.org/officeDocument/2006/bibliography"/>
   </ds:schemaRefs>

</xml_diff>

<commit_message>
Updated  manuscript (Oct 11th)
</commit_message>
<xml_diff>
--- a/science_manuscript_SH_10_10_20.docx
+++ b/science_manuscript_SH_10_10_20.docx
@@ -1442,10 +1442,16 @@
       </w:r>
       <w:proofErr w:type="spellEnd"/>
       <w:r>
-        <w:t xml:space="preserve"> and learn about art from the man himself</w:t>
-      </w:r>
-      <w:r>
-        <w:t xml:space="preserve"> [ref]</w:t>
+        <w:t xml:space="preserve"> </w:t>
+      </w:r>
+      <w:r>
+        <w:t xml:space="preserve">to </w:t>
+      </w:r>
+      <w:r>
+        <w:t xml:space="preserve">learn about art </w:t>
+      </w:r>
+      <w:r>
+        <w:t>[ref]</w:t>
       </w:r>
       <w:r>
         <w:t xml:space="preserve">), while </w:t>
@@ -1838,17 +1844,20 @@
         <w:t xml:space="preserve">political </w:t>
       </w:r>
       <w:r>
-        <w:t xml:space="preserve">disinformation that could distort democratic </w:t>
+        <w:t>disinformation that</w:t>
+      </w:r>
+      <w:r>
+        <w:t xml:space="preserve"> distort</w:t>
+      </w:r>
+      <w:r>
+        <w:t>s</w:t>
+      </w:r>
+      <w:r>
+        <w:t xml:space="preserve"> democratic discourse </w:t>
       </w:r>
       <w:r>
         <w:lastRenderedPageBreak/>
-        <w:t xml:space="preserve">discourse and </w:t>
-      </w:r>
-      <w:r>
-        <w:t xml:space="preserve">even </w:t>
-      </w:r>
-      <w:r>
-        <w:t xml:space="preserve">election outcomes [ref]. </w:t>
+        <w:t xml:space="preserve">and election outcomes [ref]. </w:t>
       </w:r>
       <w:r>
         <w:t xml:space="preserve">The rich and </w:t>
@@ -2067,12 +2076,14 @@
         </w:rPr>
         <w:t xml:space="preserve"> </w:t>
       </w:r>
+      <w:bookmarkStart w:id="0" w:name="_GoBack"/>
       <w:r>
         <w:rPr>
           <w:lang w:eastAsia="nl-BE"/>
         </w:rPr>
         <w:t xml:space="preserve">These actors </w:t>
       </w:r>
+      <w:bookmarkEnd w:id="0"/>
       <w:r>
         <w:rPr>
           <w:lang w:eastAsia="nl-BE"/>
@@ -3787,10 +3798,7 @@
         <w:t xml:space="preserve">he vast majority </w:t>
       </w:r>
       <w:r>
-        <w:t>(X%)</w:t>
-      </w:r>
-      <w:r>
-        <w:t xml:space="preserve"> </w:t>
+        <w:t xml:space="preserve">(X%) </w:t>
       </w:r>
       <w:r>
         <w:t xml:space="preserve">believed that </w:t>
@@ -3951,16 +3959,10 @@
         <w:t xml:space="preserve">it seems </w:t>
       </w:r>
       <w:r>
-        <w:t>that “seeing really is believing”</w:t>
-      </w:r>
-      <w:r>
-        <w:t>.</w:t>
-      </w:r>
-      <w:r>
-        <w:t xml:space="preserve"> </w:t>
-      </w:r>
-      <w:r>
-        <w:t xml:space="preserve">A </w:t>
+        <w:t xml:space="preserve">that </w:t>
+      </w:r>
+      <w:r>
+        <w:t xml:space="preserve">a </w:t>
       </w:r>
       <w:r>
         <w:t>single</w:t>
@@ -4001,10 +4003,10 @@
         <w:t xml:space="preserve"> that </w:t>
       </w:r>
       <w:r>
-        <w:t>this</w:t>
-      </w:r>
-      <w:r>
-        <w:t xml:space="preserve"> content impacts</w:t>
+        <w:t xml:space="preserve">it </w:t>
+      </w:r>
+      <w:r>
+        <w:t>impacts</w:t>
       </w:r>
       <w:r>
         <w:t xml:space="preserve"> people </w:t>
@@ -4082,31 +4084,118 @@
         <w:rPr>
           <w:rStyle w:val="scayt-misspell-word"/>
         </w:rPr>
-        <w:t xml:space="preserve">Our </w:t>
+        <w:t xml:space="preserve">So far </w:t>
       </w:r>
       <w:r>
         <w:rPr>
           <w:rStyle w:val="scayt-misspell-word"/>
         </w:rPr>
-        <w:t xml:space="preserve">findings </w:t>
+        <w:t xml:space="preserve">society has </w:t>
       </w:r>
       <w:r>
         <w:rPr>
           <w:rStyle w:val="scayt-misspell-word"/>
         </w:rPr>
-        <w:t xml:space="preserve">suggests that legislation to control, and technological solutions to detect, Deepfakes may be </w:t>
-      </w:r>
-      <w:r>
-        <w:t>only half the battle</w:t>
-      </w:r>
-      <w:r>
+        <w:t xml:space="preserve">focused on </w:t>
+      </w:r>
+      <w:r>
+        <w:rPr>
+          <w:rStyle w:val="scayt-misspell-word"/>
+        </w:rPr>
+        <w:t xml:space="preserve">legislation to </w:t>
+      </w:r>
+      <w:r>
+        <w:rPr>
+          <w:rStyle w:val="scayt-misspell-word"/>
+        </w:rPr>
+        <w:t>regulate</w:t>
+      </w:r>
+      <w:r>
+        <w:rPr>
+          <w:rStyle w:val="scayt-misspell-word"/>
+        </w:rPr>
+        <w:t xml:space="preserve">, and technological solutions to </w:t>
+      </w:r>
+      <w:r>
+        <w:rPr>
+          <w:rStyle w:val="scayt-misspell-word"/>
+        </w:rPr>
+        <w:t>detect</w:t>
+      </w:r>
+      <w:r>
+        <w:rPr>
+          <w:rStyle w:val="scayt-misspell-word"/>
+        </w:rPr>
+        <w:t xml:space="preserve"> </w:t>
+      </w:r>
+      <w:r>
+        <w:rPr>
+          <w:rStyle w:val="scayt-misspell-word"/>
+        </w:rPr>
+        <w:t xml:space="preserve">and filter out </w:t>
+      </w:r>
+      <w:r>
+        <w:rPr>
+          <w:rStyle w:val="scayt-misspell-word"/>
+        </w:rPr>
+        <w:t>Deepfakes</w:t>
+      </w:r>
+      <w:r>
+        <w:rPr>
+          <w:rStyle w:val="scayt-misspell-word"/>
+        </w:rPr>
         <w:t xml:space="preserve">. </w:t>
       </w:r>
       <w:r>
-        <w:t xml:space="preserve">We need to pay greater attention to the </w:t>
-      </w:r>
-      <w:r>
-        <w:t>psychology of Deepfakes and the capacity of this new technology to exploit</w:t>
+        <w:rPr>
+          <w:rStyle w:val="scayt-misspell-word"/>
+        </w:rPr>
+        <w:t>W</w:t>
+      </w:r>
+      <w:r>
+        <w:rPr>
+          <w:rStyle w:val="scayt-misspell-word"/>
+        </w:rPr>
+        <w:t xml:space="preserve">e also </w:t>
+      </w:r>
+      <w:r>
+        <w:t>need</w:t>
+      </w:r>
+      <w:r>
+        <w:t xml:space="preserve"> </w:t>
+      </w:r>
+      <w:r>
+        <w:t xml:space="preserve">to </w:t>
+      </w:r>
+      <w:r>
+        <w:t xml:space="preserve">start </w:t>
+      </w:r>
+      <w:r>
+        <w:t>invest</w:t>
+      </w:r>
+      <w:r>
+        <w:t>ing</w:t>
+      </w:r>
+      <w:r>
+        <w:t xml:space="preserve"> in </w:t>
+      </w:r>
+      <w:r>
+        <w:t xml:space="preserve">the </w:t>
+      </w:r>
+      <w:r>
+        <w:t xml:space="preserve">psychology of Deepfakes </w:t>
+      </w:r>
+      <w:r>
+        <w:t xml:space="preserve">- </w:t>
+      </w:r>
+      <w:r>
+        <w:t xml:space="preserve">and </w:t>
+      </w:r>
+      <w:r>
+        <w:t xml:space="preserve">in particular - the </w:t>
+      </w:r>
+      <w:r>
+        <w:t>capacity of this new technology to exploit</w:t>
       </w:r>
       <w:r>
         <w:t xml:space="preserve"> </w:t>
@@ -4121,87 +4210,175 @@
         <w:t xml:space="preserve"> for maladaptive ends. </w:t>
       </w:r>
       <w:r>
-        <w:t xml:space="preserve">Future work needs to identify what properties of the individual and/or content </w:t>
-      </w:r>
-      <w:r>
-        <w:t>increase the chances that some</w:t>
-      </w:r>
-      <w:r>
-        <w:t>one</w:t>
-      </w:r>
-      <w:r>
-        <w:t xml:space="preserve"> will believe and spread Deepfakes whereas </w:t>
-      </w:r>
-      <w:r>
-        <w:t xml:space="preserve">others </w:t>
-      </w:r>
-      <w:r>
-        <w:t xml:space="preserve">will detect and reject them? </w:t>
-      </w:r>
-      <w:r>
-        <w:t xml:space="preserve">It </w:t>
-      </w:r>
-      <w:r>
-        <w:t xml:space="preserve">may be </w:t>
-      </w:r>
-      <w:r>
-        <w:t xml:space="preserve">that the more personally tailored, consistent with one’s worldview, vivid and realistic a </w:t>
-      </w:r>
-      <w:proofErr w:type="spellStart"/>
-      <w:r>
-        <w:t>Deepfake</w:t>
-      </w:r>
-      <w:proofErr w:type="spellEnd"/>
-      <w:r>
-        <w:t xml:space="preserve"> is, the more persuasive and impactful it is likely to be [ref]. </w:t>
-      </w:r>
-      <w:r>
-        <w:t>Likewise, t</w:t>
-      </w:r>
-      <w:r>
-        <w:t xml:space="preserve">he </w:t>
-      </w:r>
-      <w:r>
-        <w:t xml:space="preserve">fake news </w:t>
-      </w:r>
-      <w:r>
-        <w:t xml:space="preserve">literature </w:t>
-      </w:r>
-      <w:r>
-        <w:t xml:space="preserve">tells us </w:t>
-      </w:r>
-      <w:r>
-        <w:t xml:space="preserve">that lies often root themselves quickly and deeply in our minds, and linger on as insinuation or by association long after efforts to debunk them have </w:t>
+        <w:t xml:space="preserve">Future work should </w:t>
+      </w:r>
+      <w:r>
+        <w:t xml:space="preserve">identify </w:t>
+      </w:r>
+      <w:r>
+        <w:t xml:space="preserve">those </w:t>
+      </w:r>
+      <w:r>
+        <w:t>properties of the individual</w:t>
+      </w:r>
+      <w:r>
+        <w:t>,</w:t>
+      </w:r>
+      <w:r>
+        <w:t xml:space="preserve"> </w:t>
+      </w:r>
+      <w:r>
+        <w:t xml:space="preserve">situation, and/or </w:t>
+      </w:r>
+      <w:r>
+        <w:t xml:space="preserve">content </w:t>
+      </w:r>
+      <w:r>
+        <w:t xml:space="preserve">that </w:t>
+      </w:r>
+      <w:r>
+        <w:t xml:space="preserve">increase the chances </w:t>
+      </w:r>
+      <w:r>
+        <w:t xml:space="preserve">of </w:t>
+      </w:r>
+      <w:r>
+        <w:t xml:space="preserve">Deepfakes </w:t>
+      </w:r>
+      <w:r>
+        <w:t xml:space="preserve">being believed and spread </w:t>
+      </w:r>
+      <w:r>
+        <w:t xml:space="preserve">versus </w:t>
+      </w:r>
+      <w:r>
+        <w:t>detect</w:t>
+      </w:r>
+      <w:r>
+        <w:t>ed</w:t>
+      </w:r>
+      <w:r>
+        <w:t xml:space="preserve"> and reject</w:t>
+      </w:r>
+      <w:r>
+        <w:t xml:space="preserve">ed. </w:t>
+      </w:r>
+      <w:r>
+        <w:t xml:space="preserve">Others could examine if these </w:t>
+      </w:r>
+      <w:r>
+        <w:t xml:space="preserve">lies root themselves quickly and deeply in our minds, and linger on as insinuation or by association long after efforts to debunk them have </w:t>
       </w:r>
       <w:r>
         <w:t xml:space="preserve">ended </w:t>
       </w:r>
       <w:r>
+        <w:t xml:space="preserve">(as is the case with more traditional forms of fake news; </w:t>
+      </w:r>
+      <w:r>
+        <w:t>[ref]</w:t>
+      </w:r>
+      <w:r>
+        <w:t>)</w:t>
+      </w:r>
+      <w:r>
+        <w:t xml:space="preserve">. </w:t>
+      </w:r>
+      <w:r>
+        <w:t xml:space="preserve">If so, then approaches </w:t>
+      </w:r>
+      <w:r>
+        <w:t xml:space="preserve">currently </w:t>
+      </w:r>
+      <w:r>
+        <w:t xml:space="preserve">favored by tech companies, </w:t>
+      </w:r>
+      <w:r>
+        <w:t xml:space="preserve">such as </w:t>
+      </w:r>
+      <w:r>
+        <w:t>tagging Deepfaked videos with a warning</w:t>
+      </w:r>
+      <w:r>
+        <w:t>,</w:t>
+      </w:r>
+      <w:r>
+        <w:t xml:space="preserve"> may be </w:t>
+      </w:r>
+      <w:r>
+        <w:t xml:space="preserve">less </w:t>
+      </w:r>
+      <w:r>
+        <w:t xml:space="preserve">effective </w:t>
+      </w:r>
+      <w:r>
+        <w:t xml:space="preserve">than </w:t>
+      </w:r>
+      <w:r>
+        <w:t xml:space="preserve">originally assumed </w:t>
+      </w:r>
+      <w:r>
         <w:t xml:space="preserve">[ref]. </w:t>
       </w:r>
       <w:r>
-        <w:t xml:space="preserve">If so, then approaches </w:t>
-      </w:r>
-      <w:r>
-        <w:t xml:space="preserve">favored by tech companies, </w:t>
-      </w:r>
-      <w:r>
-        <w:t xml:space="preserve">such as </w:t>
-      </w:r>
-      <w:r>
-        <w:t>tagging Deepfaked videos with a warning</w:t>
-      </w:r>
-      <w:r>
-        <w:t>,</w:t>
-      </w:r>
-      <w:r>
-        <w:t xml:space="preserve"> may not be as effective as </w:t>
-      </w:r>
-      <w:r>
-        <w:t xml:space="preserve">currently assumed </w:t>
-      </w:r>
-      <w:r>
-        <w:t xml:space="preserve">[ref]. </w:t>
+        <w:t xml:space="preserve">Still others could examine if Deepfakes can be used to </w:t>
+      </w:r>
+      <w:r>
+        <w:t xml:space="preserve">manipulate what we remember, either by </w:t>
+      </w:r>
+      <w:r>
+        <w:t>trigger Mandela effect</w:t>
+      </w:r>
+      <w:r>
+        <w:t xml:space="preserve">s (i.e., </w:t>
+      </w:r>
+      <w:r>
+        <w:t xml:space="preserve">false </w:t>
+      </w:r>
+      <w:r>
+        <w:t>memories that never happened</w:t>
+      </w:r>
+      <w:r>
+        <w:t>)</w:t>
+      </w:r>
+      <w:r>
+        <w:t xml:space="preserve"> or </w:t>
+      </w:r>
+      <w:r>
+        <w:t xml:space="preserve">by altering </w:t>
+      </w:r>
+      <w:r>
+        <w:t>memories</w:t>
+      </w:r>
+      <w:r>
+        <w:t xml:space="preserve"> of events that did </w:t>
+      </w:r>
+      <w:r>
+        <w:t>[ref]</w:t>
+      </w:r>
+      <w:r>
+        <w:t>.</w:t>
+      </w:r>
+      <w:r>
+        <w:t xml:space="preserve"> If so, then it is not only the </w:t>
+      </w:r>
+      <w:r>
+        <w:t xml:space="preserve">present and future </w:t>
+      </w:r>
+      <w:r>
+        <w:t xml:space="preserve">that is up for </w:t>
+      </w:r>
+      <w:r>
+        <w:t xml:space="preserve">change </w:t>
+      </w:r>
+      <w:r>
+        <w:t xml:space="preserve">but also the </w:t>
+      </w:r>
+      <w:r>
+        <w:t>past</w:t>
+      </w:r>
+      <w:r>
+        <w:t>.</w:t>
       </w:r>
     </w:p>
     <w:p>
@@ -4213,13 +4390,10 @@
         <w:t xml:space="preserve">Perhaps </w:t>
       </w:r>
       <w:r>
-        <w:t xml:space="preserve">the most dangerous </w:t>
-      </w:r>
-      <w:r>
-        <w:t xml:space="preserve">aspect </w:t>
-      </w:r>
-      <w:r>
-        <w:t xml:space="preserve">of Deepfakes is their </w:t>
+        <w:t xml:space="preserve">the most dangerous aspect of </w:t>
+      </w:r>
+      <w:r>
+        <w:t xml:space="preserve">Deepfakes is their </w:t>
       </w:r>
       <w:r>
         <w:t xml:space="preserve">capacity </w:t>
@@ -4231,7 +4405,13 @@
         <w:t xml:space="preserve">erode </w:t>
       </w:r>
       <w:r>
-        <w:t xml:space="preserve">our belief  </w:t>
+        <w:t xml:space="preserve">our </w:t>
+      </w:r>
+      <w:r>
+        <w:t>belief</w:t>
+      </w:r>
+      <w:r>
+        <w:t xml:space="preserve"> </w:t>
       </w:r>
       <w:r>
         <w:t xml:space="preserve">in </w:t>
@@ -4243,10 +4423,7 @@
         <w:t xml:space="preserve">what </w:t>
       </w:r>
       <w:r>
-        <w:t>can be trusted.</w:t>
-      </w:r>
-      <w:r>
-        <w:t xml:space="preserve"> </w:t>
+        <w:t xml:space="preserve">can be trusted. </w:t>
       </w:r>
       <w:r>
         <w:t xml:space="preserve">Instead of </w:t>
@@ -4255,10 +4432,7 @@
         <w:t xml:space="preserve">questioning </w:t>
       </w:r>
       <w:r>
-        <w:t xml:space="preserve">a single </w:t>
-      </w:r>
-      <w:r>
-        <w:t xml:space="preserve">image, video, audio, or text </w:t>
+        <w:t xml:space="preserve">a single image, video, audio, or text </w:t>
       </w:r>
       <w:r>
         <w:t xml:space="preserve">this new technology may push us towards </w:t>
@@ -4267,37 +4441,37 @@
         <w:t xml:space="preserve">questioning </w:t>
       </w:r>
       <w:r>
-        <w:t>media</w:t>
-      </w:r>
-      <w:r>
-        <w:t xml:space="preserve"> </w:t>
-      </w:r>
-      <w:r>
         <w:rPr>
           <w:i/>
         </w:rPr>
-        <w:t>in general</w:t>
-      </w:r>
-      <w:r>
-        <w:t xml:space="preserve"> </w:t>
-      </w:r>
-      <w:r>
-        <w:t xml:space="preserve">and thereby </w:t>
-      </w:r>
-      <w:r>
-        <w:t>accelerate</w:t>
-      </w:r>
-      <w:r>
-        <w:t xml:space="preserve"> </w:t>
-      </w:r>
-      <w:r>
-        <w:t>a</w:t>
-      </w:r>
-      <w:r>
-        <w:t>n already</w:t>
-      </w:r>
-      <w:r>
-        <w:t xml:space="preserve"> growing trend towards </w:t>
+        <w:t>everything</w:t>
+      </w:r>
+      <w:r>
+        <w:t xml:space="preserve"> </w:t>
+      </w:r>
+      <w:r>
+        <w:t xml:space="preserve">we see and </w:t>
+      </w:r>
+      <w:r>
+        <w:t xml:space="preserve">hear, </w:t>
+      </w:r>
+      <w:r>
+        <w:t xml:space="preserve">thereby </w:t>
+      </w:r>
+      <w:r>
+        <w:t>accelerating</w:t>
+      </w:r>
+      <w:r>
+        <w:t xml:space="preserve"> </w:t>
+      </w:r>
+      <w:r>
+        <w:t xml:space="preserve">an already </w:t>
+      </w:r>
+      <w:r>
+        <w:t xml:space="preserve">growing </w:t>
+      </w:r>
+      <w:r>
+        <w:t xml:space="preserve">trend towards </w:t>
       </w:r>
       <w:r>
         <w:t>“epistemic breakdown”</w:t>
@@ -4309,46 +4483,58 @@
         <w:t xml:space="preserve"> </w:t>
       </w:r>
       <w:r>
-        <w:t>an inability and reduced motivation to distinguish fact from fiction.</w:t>
-      </w:r>
-      <w:r>
-        <w:t xml:space="preserve"> </w:t>
-      </w:r>
-      <w:r>
-        <w:t xml:space="preserve">Certain actors have already begun to exploit this </w:t>
+        <w:t xml:space="preserve">an inability </w:t>
+      </w:r>
+      <w:r>
+        <w:t>or</w:t>
+      </w:r>
+      <w:r>
+        <w:t xml:space="preserve"> reduced motivation to distinguish fact from fiction.</w:t>
+      </w:r>
+      <w:r>
+        <w:t xml:space="preserve"> </w:t>
+      </w:r>
+      <w:r>
+        <w:t>T</w:t>
+      </w:r>
+      <w:r>
+        <w:t xml:space="preserve">his </w:t>
       </w:r>
       <w:r>
         <w:t xml:space="preserve">“reality apathy” [ref] </w:t>
       </w:r>
       <w:r>
-        <w:t xml:space="preserve">in order </w:t>
-      </w:r>
-      <w:r>
-        <w:t xml:space="preserve">to claim that </w:t>
+        <w:t xml:space="preserve">is already being </w:t>
+      </w:r>
+      <w:r>
+        <w:t xml:space="preserve">exploited </w:t>
+      </w:r>
+      <w:r>
+        <w:t xml:space="preserve">by some </w:t>
+      </w:r>
+      <w:r>
+        <w:t xml:space="preserve">to </w:t>
+      </w:r>
+      <w:r>
+        <w:t xml:space="preserve">dismiss </w:t>
       </w:r>
       <w:r>
         <w:t>inconvenient</w:t>
       </w:r>
       <w:r>
-        <w:t xml:space="preserve"> or incriminating </w:t>
-      </w:r>
-      <w:r>
-        <w:t xml:space="preserve">authentic </w:t>
-      </w:r>
-      <w:r>
-        <w:t xml:space="preserve">content was </w:t>
-      </w:r>
-      <w:r>
-        <w:t xml:space="preserve">actually </w:t>
-      </w:r>
-      <w:r>
-        <w:t>fabricated</w:t>
-      </w:r>
-      <w:r>
-        <w:t xml:space="preserve"> (the so-called “liar’s dividend”</w:t>
-      </w:r>
-      <w:r>
-        <w:t xml:space="preserve"> [ref]).</w:t>
+        <w:t xml:space="preserve"> or incriminating content </w:t>
+      </w:r>
+      <w:r>
+        <w:t>as a fabrication</w:t>
+      </w:r>
+      <w:r>
+        <w:t xml:space="preserve"> </w:t>
+      </w:r>
+      <w:r>
+        <w:t>(the so-called ‘liars dividend’ [ref])</w:t>
+      </w:r>
+      <w:r>
+        <w:t>.</w:t>
       </w:r>
       <w:r>
         <w:t xml:space="preserve"> Given that the </w:t>
@@ -4357,13 +4543,22 @@
         <w:t>human mind</w:t>
       </w:r>
       <w:r>
-        <w:t xml:space="preserve"> seems to be </w:t>
-      </w:r>
-      <w:r>
-        <w:t>built for belief</w:t>
-      </w:r>
-      <w:r>
-        <w:t xml:space="preserve"> we need to create </w:t>
+        <w:t xml:space="preserve"> </w:t>
+      </w:r>
+      <w:r>
+        <w:t xml:space="preserve">is built </w:t>
+      </w:r>
+      <w:r>
+        <w:t>for belief</w:t>
+      </w:r>
+      <w:r>
+        <w:t xml:space="preserve"> [ref],</w:t>
+      </w:r>
+      <w:r>
+        <w:t xml:space="preserve"> we need to </w:t>
+      </w:r>
+      <w:r>
+        <w:t xml:space="preserve">develop </w:t>
       </w:r>
       <w:r>
         <w:t xml:space="preserve">interventions </w:t>
@@ -4408,16 +4603,31 @@
         <w:t xml:space="preserve">. </w:t>
       </w:r>
       <w:r>
-        <w:t xml:space="preserve">If we don’t then we may be </w:t>
-      </w:r>
-      <w:r>
-        <w:t xml:space="preserve">moving towards a world where seeing </w:t>
-      </w:r>
-      <w:r>
-        <w:t xml:space="preserve">is </w:t>
-      </w:r>
-      <w:r>
-        <w:t xml:space="preserve">no longer believing.  </w:t>
+        <w:rPr>
+          <w:rStyle w:val="scayt-misspell-word"/>
+        </w:rPr>
+        <w:t xml:space="preserve">Without such safeguards </w:t>
+      </w:r>
+      <w:r>
+        <w:t>we may be moving towards a world wher</w:t>
+      </w:r>
+      <w:r>
+        <w:t xml:space="preserve">e seeing is no longer believing, and where our individual and collective ability </w:t>
+      </w:r>
+      <w:r>
+        <w:t>to agree on what’</w:t>
+      </w:r>
+      <w:r>
+        <w:t xml:space="preserve">s true </w:t>
+      </w:r>
+      <w:r>
+        <w:t xml:space="preserve">slowly </w:t>
+      </w:r>
+      <w:r>
+        <w:t xml:space="preserve">disappears. </w:t>
+      </w:r>
+      <w:r>
+        <w:t xml:space="preserve">  </w:t>
       </w:r>
     </w:p>
     <w:p>
@@ -4464,13 +4674,10 @@
       <w:pPr>
         <w:pStyle w:val="AbstractSummary"/>
       </w:pPr>
-      <w:bookmarkStart w:id="0" w:name="_GoBack"/>
-      <w:bookmarkEnd w:id="0"/>
       <w:r>
         <w:rPr>
           <w:b/>
         </w:rPr>
-        <w:lastRenderedPageBreak/>
         <w:t>Abstract</w:t>
       </w:r>
       <w:r>
@@ -5045,6 +5252,7 @@
         </w:numPr>
       </w:pPr>
       <w:r>
+        <w:lastRenderedPageBreak/>
         <w:t>Each reference</w:t>
       </w:r>
       <w:r>
@@ -5060,7 +5268,6 @@
         </w:numPr>
       </w:pPr>
       <w:r>
-        <w:lastRenderedPageBreak/>
         <w:t>Please do not mix in references with explanatory notes.</w:t>
       </w:r>
     </w:p>
@@ -5691,7 +5898,7 @@
         <w:noProof/>
         <w:color w:val="4F81BD" w:themeColor="accent1"/>
       </w:rPr>
-      <w:t>6</w:t>
+      <w:t>8</w:t>
     </w:r>
     <w:r>
       <w:rPr>
@@ -9132,7 +9339,7 @@
 </file>
 
 <file path=customXml/itemProps1.xml><?xml version="1.0" encoding="utf-8"?>
-<ds:datastoreItem xmlns:ds="http://schemas.openxmlformats.org/officeDocument/2006/customXml" ds:itemID="{CA44CCBE-87FF-4125-A51A-9A5CECF8247A}">
+<ds:datastoreItem xmlns:ds="http://schemas.openxmlformats.org/officeDocument/2006/customXml" ds:itemID="{EE0A4025-2518-4D86-B7E2-5438E52A71F6}">
   <ds:schemaRefs>
     <ds:schemaRef ds:uri="http://schemas.openxmlformats.org/officeDocument/2006/bibliography"/>
   </ds:schemaRefs>

</xml_diff>